<commit_message>
ACO entries struck out; will remove completely at some point.
</commit_message>
<xml_diff>
--- a/Documentation/Report-IMAT5234_Mini-Project.docx
+++ b/Documentation/Report-IMAT5234_Mini-Project.docx
@@ -10,7 +10,12 @@
           <w:szCs w:val="36"/>
         </w:rPr>
         <w:sectPr>
-          <w:footerReference w:type="default" r:id="rId8"/>
+          <w:headerReference w:type="even" r:id="rId8"/>
+          <w:headerReference w:type="default" r:id="rId9"/>
+          <w:footerReference w:type="even" r:id="rId10"/>
+          <w:footerReference w:type="default" r:id="rId11"/>
+          <w:headerReference w:type="first" r:id="rId12"/>
+          <w:footerReference w:type="first" r:id="rId13"/>
           <w:pgSz w:w="11906" w:h="16838"/>
           <w:pgMar w:top="720" w:right="720" w:bottom="720" w:left="720" w:header="0" w:footer="0" w:gutter="0"/>
           <w:cols w:space="720"/>
@@ -272,6 +277,9 @@
         <w:t>Collaboration tools</w:t>
       </w:r>
       <w:r>
+        <w:t>:</w:t>
+      </w:r>
+      <w:r>
         <w:br/>
         <w:t xml:space="preserve">Mendeley, </w:t>
       </w:r>
@@ -604,6 +612,16 @@
         <w:lastRenderedPageBreak/>
         <w:t>GA vs GP: advantages, disadvantages, what exists already</w:t>
       </w:r>
+      <w:r>
+        <w:br/>
+        <w:t xml:space="preserve">GAs are limited to single solutions per run; GPs </w:t>
+      </w:r>
+      <w:r>
+        <w:t>can</w:t>
+      </w:r>
+      <w:r>
+        <w:t xml:space="preserve"> evolve a polynomial.</w:t>
+      </w:r>
     </w:p>
     <w:p>
       <w:pPr>
@@ -614,10 +632,99 @@
         </w:numPr>
       </w:pPr>
       <w:r>
-        <w:t>Mathematical Series – fundamental and total solutions for n</w:t>
-      </w:r>
-    </w:p>
-    <w:p/>
+        <w:rPr>
+          <w:strike/>
+        </w:rPr>
+        <w:t>Mathematical Series</w:t>
+      </w:r>
+      <w:r>
+        <w:t xml:space="preserve"> </w:t>
+      </w:r>
+      <w:r>
+        <w:rPr>
+          <w:b/>
+          <w:i/>
+        </w:rPr>
+        <w:t>Integer Sequence</w:t>
+      </w:r>
+      <w:r>
+        <w:t xml:space="preserve"> </w:t>
+      </w:r>
+      <w:r>
+        <w:t>– fundamental and total solutions for n</w:t>
+      </w:r>
+      <w:r>
+        <w:br/>
+      </w:r>
+      <w:r>
+        <w:rPr>
+          <w:highlight w:val="yellow"/>
+        </w:rPr>
+        <w:t>(</w:t>
+      </w:r>
+      <w:r>
+        <w:rPr>
+          <w:b/>
+          <w:highlight w:val="yellow"/>
+        </w:rPr>
+        <w:t>Integer Sequences</w:t>
+      </w:r>
+      <w:r>
+        <w:rPr>
+          <w:highlight w:val="yellow"/>
+        </w:rPr>
+        <w:t xml:space="preserve"> are a whole topic on their own</w:t>
+      </w:r>
+      <w:r>
+        <w:rPr>
+          <w:highlight w:val="yellow"/>
+        </w:rPr>
+        <w:t>)</w:t>
+      </w:r>
+      <w:r>
+        <w:rPr>
+          <w:highlight w:val="yellow"/>
+        </w:rPr>
+        <w:br/>
+        <w:t>(WARNING: NOT ALL INTEGER SEQUENCES ARE COMPUTABLE!)</w:t>
+      </w:r>
+    </w:p>
+    <w:p>
+      <w:pPr>
+        <w:pStyle w:val="Heading1"/>
+      </w:pPr>
+      <w:r>
+        <w:t>Integer Sequences</w:t>
+      </w:r>
+    </w:p>
+    <w:p>
+      <w:pPr>
+        <w:pStyle w:val="ListParagraph"/>
+        <w:numPr>
+          <w:ilvl w:val="0"/>
+          <w:numId w:val="15"/>
+        </w:numPr>
+      </w:pPr>
+      <w:r>
+        <w:t>History</w:t>
+      </w:r>
+    </w:p>
+    <w:p>
+      <w:pPr>
+        <w:pStyle w:val="ListParagraph"/>
+        <w:numPr>
+          <w:ilvl w:val="0"/>
+          <w:numId w:val="15"/>
+        </w:numPr>
+      </w:pPr>
+      <w:r>
+        <w:t>n-Queens Integer Sequences</w:t>
+      </w:r>
+      <w:r>
+        <w:br/>
+        <w:t>fundamental solution and ‘all’ solutions</w:t>
+      </w:r>
+    </w:p>
     <w:p>
       <w:pPr>
         <w:pStyle w:val="Heading1"/>
@@ -716,13 +823,7 @@
         <w:pStyle w:val="Heading2"/>
       </w:pPr>
       <w:r>
-        <w:t xml:space="preserve">Genetic </w:t>
-      </w:r>
-      <w:r>
-        <w:t>Programming</w:t>
-      </w:r>
-      <w:r>
-        <w:t xml:space="preserve"> Solutions</w:t>
+        <w:t>Genetic Programming Solutions</w:t>
       </w:r>
     </w:p>
     <w:p>
@@ -734,13 +835,7 @@
         </w:numPr>
       </w:pPr>
       <w:r>
-        <w:t>Overview of G</w:t>
-      </w:r>
-      <w:r>
-        <w:t>P</w:t>
-      </w:r>
-      <w:r>
-        <w:t>s</w:t>
+        <w:t>Overview of GPs</w:t>
       </w:r>
     </w:p>
     <w:p>
@@ -752,13 +847,7 @@
         </w:numPr>
       </w:pPr>
       <w:r>
-        <w:t>Cover significant G</w:t>
-      </w:r>
-      <w:r>
-        <w:t>P</w:t>
-      </w:r>
-      <w:r>
-        <w:t xml:space="preserve"> n-Queen solutions</w:t>
+        <w:t>Cover significant GP n-Queen solutions</w:t>
       </w:r>
       <w:r>
         <w:br/>
@@ -817,17 +906,22 @@
       <w:r>
         <w:t>Steps taken to model and implement</w:t>
       </w:r>
+      <w:bookmarkStart w:id="0" w:name="_GoBack"/>
+      <w:bookmarkEnd w:id="0"/>
     </w:p>
     <w:p/>
     <w:p>
       <w:pPr>
         <w:pStyle w:val="Heading2"/>
-      </w:pPr>
-      <w:r>
-        <w:t>ACO</w:t>
-      </w:r>
-      <w:r>
-        <w:t xml:space="preserve"> Solutions</w:t>
+        <w:rPr>
+          <w:strike/>
+        </w:rPr>
+      </w:pPr>
+      <w:r>
+        <w:rPr>
+          <w:strike/>
+        </w:rPr>
+        <w:t>ACO Solutions</w:t>
       </w:r>
     </w:p>
     <w:p>
@@ -837,15 +931,15 @@
           <w:ilvl w:val="0"/>
           <w:numId w:val="10"/>
         </w:numPr>
-      </w:pPr>
-      <w:r>
-        <w:t xml:space="preserve">Overview of </w:t>
-      </w:r>
-      <w:r>
-        <w:t>ACO</w:t>
-      </w:r>
-      <w:r>
-        <w:t>s</w:t>
+        <w:rPr>
+          <w:strike/>
+        </w:rPr>
+      </w:pPr>
+      <w:r>
+        <w:rPr>
+          <w:strike/>
+        </w:rPr>
+        <w:t>Overview of ACOs</w:t>
       </w:r>
     </w:p>
     <w:p>
@@ -855,17 +949,20 @@
           <w:ilvl w:val="0"/>
           <w:numId w:val="10"/>
         </w:numPr>
-      </w:pPr>
-      <w:r>
-        <w:t xml:space="preserve">Cover significant </w:t>
-      </w:r>
-      <w:r>
-        <w:t>ACO</w:t>
-      </w:r>
-      <w:r>
-        <w:t xml:space="preserve"> n-Queen solutions</w:t>
-      </w:r>
-      <w:r>
+        <w:rPr>
+          <w:strike/>
+        </w:rPr>
+      </w:pPr>
+      <w:r>
+        <w:rPr>
+          <w:strike/>
+        </w:rPr>
+        <w:t>Cover significant ACO n-Queen solutions</w:t>
+      </w:r>
+      <w:r>
+        <w:rPr>
+          <w:strike/>
+        </w:rPr>
         <w:br/>
         <w:t>pros / cons</w:t>
       </w:r>
@@ -877,8 +974,14 @@
           <w:ilvl w:val="0"/>
           <w:numId w:val="10"/>
         </w:numPr>
-      </w:pPr>
-      <w:r>
+        <w:rPr>
+          <w:strike/>
+        </w:rPr>
+      </w:pPr>
+      <w:r>
+        <w:rPr>
+          <w:strike/>
+        </w:rPr>
         <w:t>Steps taken to model and implement</w:t>
       </w:r>
     </w:p>
@@ -956,20 +1059,40 @@
     <w:p>
       <w:pPr>
         <w:pStyle w:val="Heading2"/>
-      </w:pPr>
-      <w:r>
+        <w:rPr>
+          <w:strike/>
+        </w:rPr>
+      </w:pPr>
+      <w:r>
+        <w:rPr>
+          <w:strike/>
+        </w:rPr>
         <w:t>ACO Implementation</w:t>
       </w:r>
     </w:p>
     <w:p>
+      <w:r>
+        <w:rPr>
+          <w:highlight w:val="yellow"/>
+        </w:rPr>
+        <w:t>(Have issue with ACO as it is used to calculate a single solution, while the GP can produce polynomials, maybe we can remove and simple just explain this?)</w:t>
+      </w:r>
+    </w:p>
+    <w:p>
       <w:pPr>
         <w:pStyle w:val="ListParagraph"/>
         <w:numPr>
           <w:ilvl w:val="0"/>
           <w:numId w:val="11"/>
         </w:numPr>
-      </w:pPr>
-      <w:r>
+        <w:rPr>
+          <w:strike/>
+        </w:rPr>
+      </w:pPr>
+      <w:r>
+        <w:rPr>
+          <w:strike/>
+        </w:rPr>
         <w:t>How the solutions were implemented</w:t>
       </w:r>
     </w:p>
@@ -980,8 +1103,14 @@
           <w:ilvl w:val="0"/>
           <w:numId w:val="11"/>
         </w:numPr>
-      </w:pPr>
-      <w:r>
+        <w:rPr>
+          <w:strike/>
+        </w:rPr>
+      </w:pPr>
+      <w:r>
+        <w:rPr>
+          <w:strike/>
+        </w:rPr>
         <w:t>Describe process</w:t>
       </w:r>
     </w:p>
@@ -992,8 +1121,14 @@
           <w:ilvl w:val="0"/>
           <w:numId w:val="11"/>
         </w:numPr>
-      </w:pPr>
-      <w:r>
+        <w:rPr>
+          <w:strike/>
+        </w:rPr>
+      </w:pPr>
+      <w:r>
+        <w:rPr>
+          <w:strike/>
+        </w:rPr>
         <w:t>Difficulties</w:t>
       </w:r>
     </w:p>
@@ -1004,8 +1139,14 @@
           <w:ilvl w:val="0"/>
           <w:numId w:val="11"/>
         </w:numPr>
-      </w:pPr>
-      <w:r>
+        <w:rPr>
+          <w:strike/>
+        </w:rPr>
+      </w:pPr>
+      <w:r>
+        <w:rPr>
+          <w:strike/>
+        </w:rPr>
         <w:t>Tuning</w:t>
       </w:r>
     </w:p>
@@ -1018,6 +1159,9 @@
         </w:numPr>
       </w:pPr>
       <w:r>
+        <w:rPr>
+          <w:strike/>
+        </w:rPr>
         <w:t>Testing</w:t>
       </w:r>
     </w:p>
@@ -1050,10 +1194,7 @@
         </w:numPr>
       </w:pPr>
       <w:r>
-        <w:t>Experimental results</w:t>
-      </w:r>
-      <w:r>
-        <w:t xml:space="preserve"> </w:t>
+        <w:t xml:space="preserve">Experimental results </w:t>
       </w:r>
     </w:p>
     <w:p>
@@ -1064,8 +1205,6 @@
           <w:numId w:val="12"/>
         </w:numPr>
       </w:pPr>
-      <w:bookmarkStart w:id="0" w:name="_GoBack"/>
-      <w:bookmarkEnd w:id="0"/>
       <w:r>
         <w:t>Test process</w:t>
       </w:r>
@@ -1079,6 +1218,7 @@
         </w:numPr>
       </w:pPr>
       <w:r>
+        <w:lastRenderedPageBreak/>
         <w:t>Pass criteria</w:t>
       </w:r>
     </w:p>
@@ -1171,7 +1311,6 @@
         </w:numPr>
       </w:pPr>
       <w:r>
-        <w:lastRenderedPageBreak/>
         <w:t>Did we achieve what we set out to do</w:t>
       </w:r>
     </w:p>
@@ -1359,6 +1498,16 @@
 </file>
 
 <file path=word/footer1.xml><?xml version="1.0" encoding="utf-8"?>
+<w:ftr xmlns:wpc="http://schemas.microsoft.com/office/word/2010/wordprocessingCanvas" xmlns:cx="http://schemas.microsoft.com/office/drawing/2014/chartex" xmlns:cx1="http://schemas.microsoft.com/office/drawing/2015/9/8/chartex" xmlns:cx2="http://schemas.microsoft.com/office/drawing/2015/10/21/chartex" xmlns:cx3="http://schemas.microsoft.com/office/drawing/2016/5/9/chartex" xmlns:cx4="http://schemas.microsoft.com/office/drawing/2016/5/10/chartex" xmlns:cx5="http://schemas.microsoft.com/office/drawing/2016/5/11/chartex" xmlns:cx6="http://schemas.microsoft.com/office/drawing/2016/5/12/chartex" xmlns:cx7="http://schemas.microsoft.com/office/drawing/2016/5/13/chartex" xmlns:cx8="http://schemas.microsoft.com/office/drawing/2016/5/14/chartex" xmlns:mc="http://schemas.openxmlformats.org/markup-compatibility/2006" xmlns:aink="http://schemas.microsoft.com/office/drawing/2016/ink" xmlns:am3d="http://schemas.microsoft.com/office/drawing/2017/model3d" xmlns:o="urn:schemas-microsoft-com:office:office" xmlns:r="http://schemas.openxmlformats.org/officeDocument/2006/relationships" xmlns:m="http://schemas.openxmlformats.org/officeDocument/2006/math" xmlns:v="urn:schemas-microsoft-com:vml" xmlns:wp14="http://schemas.microsoft.com/office/word/2010/wordprocessingDrawing" xmlns:wp="http://schemas.openxmlformats.org/drawingml/2006/wordprocessingDrawing" xmlns:w10="urn:schemas-microsoft-com:office:word" xmlns:w="http://schemas.openxmlformats.org/wordprocessingml/2006/main" xmlns:w14="http://schemas.microsoft.com/office/word/2010/wordml" xmlns:w15="http://schemas.microsoft.com/office/word/2012/wordml" xmlns:w16cid="http://schemas.microsoft.com/office/word/2016/wordml/cid" xmlns:w16se="http://schemas.microsoft.com/office/word/2015/wordml/symex" xmlns:wpg="http://schemas.microsoft.com/office/word/2010/wordprocessingGroup" xmlns:wpi="http://schemas.microsoft.com/office/word/2010/wordprocessingInk" xmlns:wne="http://schemas.microsoft.com/office/word/2006/wordml" xmlns:wps="http://schemas.microsoft.com/office/word/2010/wordprocessingShape" mc:Ignorable="w14 w15 w16se w16cid wp14">
+  <w:p>
+    <w:pPr>
+      <w:pStyle w:val="Footer"/>
+    </w:pPr>
+  </w:p>
+</w:ftr>
+</file>
+
+<file path=word/footer2.xml><?xml version="1.0" encoding="utf-8"?>
 <w:ftr xmlns:wpc="http://schemas.microsoft.com/office/word/2010/wordprocessingCanvas" xmlns:cx="http://schemas.microsoft.com/office/drawing/2014/chartex" xmlns:cx1="http://schemas.microsoft.com/office/drawing/2015/9/8/chartex" xmlns:cx2="http://schemas.microsoft.com/office/drawing/2015/10/21/chartex" xmlns:cx3="http://schemas.microsoft.com/office/drawing/2016/5/9/chartex" xmlns:cx4="http://schemas.microsoft.com/office/drawing/2016/5/10/chartex" xmlns:cx5="http://schemas.microsoft.com/office/drawing/2016/5/11/chartex" xmlns:cx6="http://schemas.microsoft.com/office/drawing/2016/5/12/chartex" xmlns:cx7="http://schemas.microsoft.com/office/drawing/2016/5/13/chartex" xmlns:cx8="http://schemas.microsoft.com/office/drawing/2016/5/14/chartex" xmlns:mc="http://schemas.openxmlformats.org/markup-compatibility/2006" xmlns:aink="http://schemas.microsoft.com/office/drawing/2016/ink" xmlns:am3d="http://schemas.microsoft.com/office/drawing/2017/model3d" xmlns:o="urn:schemas-microsoft-com:office:office" xmlns:r="http://schemas.openxmlformats.org/officeDocument/2006/relationships" xmlns:m="http://schemas.openxmlformats.org/officeDocument/2006/math" xmlns:v="urn:schemas-microsoft-com:vml" xmlns:wp14="http://schemas.microsoft.com/office/word/2010/wordprocessingDrawing" xmlns:wp="http://schemas.openxmlformats.org/drawingml/2006/wordprocessingDrawing" xmlns:w10="urn:schemas-microsoft-com:office:word" xmlns:w="http://schemas.openxmlformats.org/wordprocessingml/2006/main" xmlns:w14="http://schemas.microsoft.com/office/word/2010/wordml" xmlns:w15="http://schemas.microsoft.com/office/word/2012/wordml" xmlns:w16cid="http://schemas.microsoft.com/office/word/2016/wordml/cid" xmlns:w16se="http://schemas.microsoft.com/office/word/2015/wordml/symex" xmlns:wpg="http://schemas.microsoft.com/office/word/2010/wordprocessingGroup" xmlns:wpi="http://schemas.microsoft.com/office/word/2010/wordprocessingInk" xmlns:wne="http://schemas.microsoft.com/office/word/2006/wordml" xmlns:wps="http://schemas.microsoft.com/office/word/2010/wordprocessingShape" mc:Ignorable="w14 w15 w16se w16cid wp14">
   <w:p>
     <w:pPr>
@@ -1421,6 +1570,14 @@
                               <w:sz w:val="20"/>
                             </w:rPr>
                           </w:pPr>
+                          <w:r>
+                            <w:rPr>
+                              <w:rFonts w:ascii="Calibri" w:hAnsi="Calibri"/>
+                              <w:color w:val="000000"/>
+                              <w:sz w:val="20"/>
+                            </w:rPr>
+                            <w:t>Schlumberger-Private</w:t>
+                          </w:r>
                         </w:p>
                       </w:txbxContent>
                     </wps:txbx>
@@ -1454,6 +1611,14 @@
                         <w:sz w:val="20"/>
                       </w:rPr>
                     </w:pPr>
+                    <w:r>
+                      <w:rPr>
+                        <w:rFonts w:ascii="Calibri" w:hAnsi="Calibri"/>
+                        <w:color w:val="000000"/>
+                        <w:sz w:val="20"/>
+                      </w:rPr>
+                      <w:t>Schlumberger-Private</w:t>
+                    </w:r>
                   </w:p>
                 </w:txbxContent>
               </v:textbox>
@@ -1467,6 +1632,16 @@
 </w:ftr>
 </file>
 
+<file path=word/footer3.xml><?xml version="1.0" encoding="utf-8"?>
+<w:ftr xmlns:wpc="http://schemas.microsoft.com/office/word/2010/wordprocessingCanvas" xmlns:cx="http://schemas.microsoft.com/office/drawing/2014/chartex" xmlns:cx1="http://schemas.microsoft.com/office/drawing/2015/9/8/chartex" xmlns:cx2="http://schemas.microsoft.com/office/drawing/2015/10/21/chartex" xmlns:cx3="http://schemas.microsoft.com/office/drawing/2016/5/9/chartex" xmlns:cx4="http://schemas.microsoft.com/office/drawing/2016/5/10/chartex" xmlns:cx5="http://schemas.microsoft.com/office/drawing/2016/5/11/chartex" xmlns:cx6="http://schemas.microsoft.com/office/drawing/2016/5/12/chartex" xmlns:cx7="http://schemas.microsoft.com/office/drawing/2016/5/13/chartex" xmlns:cx8="http://schemas.microsoft.com/office/drawing/2016/5/14/chartex" xmlns:mc="http://schemas.openxmlformats.org/markup-compatibility/2006" xmlns:aink="http://schemas.microsoft.com/office/drawing/2016/ink" xmlns:am3d="http://schemas.microsoft.com/office/drawing/2017/model3d" xmlns:o="urn:schemas-microsoft-com:office:office" xmlns:r="http://schemas.openxmlformats.org/officeDocument/2006/relationships" xmlns:m="http://schemas.openxmlformats.org/officeDocument/2006/math" xmlns:v="urn:schemas-microsoft-com:vml" xmlns:wp14="http://schemas.microsoft.com/office/word/2010/wordprocessingDrawing" xmlns:wp="http://schemas.openxmlformats.org/drawingml/2006/wordprocessingDrawing" xmlns:w10="urn:schemas-microsoft-com:office:word" xmlns:w="http://schemas.openxmlformats.org/wordprocessingml/2006/main" xmlns:w14="http://schemas.microsoft.com/office/word/2010/wordml" xmlns:w15="http://schemas.microsoft.com/office/word/2012/wordml" xmlns:w16cid="http://schemas.microsoft.com/office/word/2016/wordml/cid" xmlns:w16se="http://schemas.microsoft.com/office/word/2015/wordml/symex" xmlns:wpg="http://schemas.microsoft.com/office/word/2010/wordprocessingGroup" xmlns:wpi="http://schemas.microsoft.com/office/word/2010/wordprocessingInk" xmlns:wne="http://schemas.microsoft.com/office/word/2006/wordml" xmlns:wps="http://schemas.microsoft.com/office/word/2010/wordprocessingShape" mc:Ignorable="w14 w15 w16se w16cid wp14">
+  <w:p>
+    <w:pPr>
+      <w:pStyle w:val="Footer"/>
+    </w:pPr>
+  </w:p>
+</w:ftr>
+</file>
+
 <file path=word/footnotes.xml><?xml version="1.0" encoding="utf-8"?>
 <w:footnotes xmlns:wpc="http://schemas.microsoft.com/office/word/2010/wordprocessingCanvas" xmlns:cx="http://schemas.microsoft.com/office/drawing/2014/chartex" xmlns:cx1="http://schemas.microsoft.com/office/drawing/2015/9/8/chartex" xmlns:cx2="http://schemas.microsoft.com/office/drawing/2015/10/21/chartex" xmlns:cx3="http://schemas.microsoft.com/office/drawing/2016/5/9/chartex" xmlns:cx4="http://schemas.microsoft.com/office/drawing/2016/5/10/chartex" xmlns:cx5="http://schemas.microsoft.com/office/drawing/2016/5/11/chartex" xmlns:cx6="http://schemas.microsoft.com/office/drawing/2016/5/12/chartex" xmlns:cx7="http://schemas.microsoft.com/office/drawing/2016/5/13/chartex" xmlns:cx8="http://schemas.microsoft.com/office/drawing/2016/5/14/chartex" xmlns:mc="http://schemas.openxmlformats.org/markup-compatibility/2006" xmlns:aink="http://schemas.microsoft.com/office/drawing/2016/ink" xmlns:am3d="http://schemas.microsoft.com/office/drawing/2017/model3d" xmlns:o="urn:schemas-microsoft-com:office:office" xmlns:r="http://schemas.openxmlformats.org/officeDocument/2006/relationships" xmlns:m="http://schemas.openxmlformats.org/officeDocument/2006/math" xmlns:v="urn:schemas-microsoft-com:vml" xmlns:wp14="http://schemas.microsoft.com/office/word/2010/wordprocessingDrawing" xmlns:wp="http://schemas.openxmlformats.org/drawingml/2006/wordprocessingDrawing" xmlns:w10="urn:schemas-microsoft-com:office:word" xmlns:w="http://schemas.openxmlformats.org/wordprocessingml/2006/main" xmlns:w14="http://schemas.microsoft.com/office/word/2010/wordml" xmlns:w15="http://schemas.microsoft.com/office/word/2012/wordml" xmlns:w16cid="http://schemas.microsoft.com/office/word/2016/wordml/cid" xmlns:w16se="http://schemas.microsoft.com/office/word/2015/wordml/symex" xmlns:wpg="http://schemas.microsoft.com/office/word/2010/wordprocessingGroup" xmlns:wpi="http://schemas.microsoft.com/office/word/2010/wordprocessingInk" xmlns:wne="http://schemas.microsoft.com/office/word/2006/wordml" xmlns:wps="http://schemas.microsoft.com/office/word/2010/wordprocessingShape" mc:Ignorable="w14 w15 w16se w16cid wp14">
   <w:footnote w:type="separator" w:id="-1">
@@ -1484,6 +1659,36 @@
     </w:p>
   </w:footnote>
 </w:footnotes>
+</file>
+
+<file path=word/header1.xml><?xml version="1.0" encoding="utf-8"?>
+<w:hdr xmlns:wpc="http://schemas.microsoft.com/office/word/2010/wordprocessingCanvas" xmlns:cx="http://schemas.microsoft.com/office/drawing/2014/chartex" xmlns:cx1="http://schemas.microsoft.com/office/drawing/2015/9/8/chartex" xmlns:cx2="http://schemas.microsoft.com/office/drawing/2015/10/21/chartex" xmlns:cx3="http://schemas.microsoft.com/office/drawing/2016/5/9/chartex" xmlns:cx4="http://schemas.microsoft.com/office/drawing/2016/5/10/chartex" xmlns:cx5="http://schemas.microsoft.com/office/drawing/2016/5/11/chartex" xmlns:cx6="http://schemas.microsoft.com/office/drawing/2016/5/12/chartex" xmlns:cx7="http://schemas.microsoft.com/office/drawing/2016/5/13/chartex" xmlns:cx8="http://schemas.microsoft.com/office/drawing/2016/5/14/chartex" xmlns:mc="http://schemas.openxmlformats.org/markup-compatibility/2006" xmlns:aink="http://schemas.microsoft.com/office/drawing/2016/ink" xmlns:am3d="http://schemas.microsoft.com/office/drawing/2017/model3d" xmlns:o="urn:schemas-microsoft-com:office:office" xmlns:r="http://schemas.openxmlformats.org/officeDocument/2006/relationships" xmlns:m="http://schemas.openxmlformats.org/officeDocument/2006/math" xmlns:v="urn:schemas-microsoft-com:vml" xmlns:wp14="http://schemas.microsoft.com/office/word/2010/wordprocessingDrawing" xmlns:wp="http://schemas.openxmlformats.org/drawingml/2006/wordprocessingDrawing" xmlns:w10="urn:schemas-microsoft-com:office:word" xmlns:w="http://schemas.openxmlformats.org/wordprocessingml/2006/main" xmlns:w14="http://schemas.microsoft.com/office/word/2010/wordml" xmlns:w15="http://schemas.microsoft.com/office/word/2012/wordml" xmlns:w16cid="http://schemas.microsoft.com/office/word/2016/wordml/cid" xmlns:w16se="http://schemas.microsoft.com/office/word/2015/wordml/symex" xmlns:wpg="http://schemas.microsoft.com/office/word/2010/wordprocessingGroup" xmlns:wpi="http://schemas.microsoft.com/office/word/2010/wordprocessingInk" xmlns:wne="http://schemas.microsoft.com/office/word/2006/wordml" xmlns:wps="http://schemas.microsoft.com/office/word/2010/wordprocessingShape" mc:Ignorable="w14 w15 w16se w16cid wp14">
+  <w:p>
+    <w:pPr>
+      <w:pStyle w:val="Header"/>
+    </w:pPr>
+  </w:p>
+</w:hdr>
+</file>
+
+<file path=word/header2.xml><?xml version="1.0" encoding="utf-8"?>
+<w:hdr xmlns:wpc="http://schemas.microsoft.com/office/word/2010/wordprocessingCanvas" xmlns:cx="http://schemas.microsoft.com/office/drawing/2014/chartex" xmlns:cx1="http://schemas.microsoft.com/office/drawing/2015/9/8/chartex" xmlns:cx2="http://schemas.microsoft.com/office/drawing/2015/10/21/chartex" xmlns:cx3="http://schemas.microsoft.com/office/drawing/2016/5/9/chartex" xmlns:cx4="http://schemas.microsoft.com/office/drawing/2016/5/10/chartex" xmlns:cx5="http://schemas.microsoft.com/office/drawing/2016/5/11/chartex" xmlns:cx6="http://schemas.microsoft.com/office/drawing/2016/5/12/chartex" xmlns:cx7="http://schemas.microsoft.com/office/drawing/2016/5/13/chartex" xmlns:cx8="http://schemas.microsoft.com/office/drawing/2016/5/14/chartex" xmlns:mc="http://schemas.openxmlformats.org/markup-compatibility/2006" xmlns:aink="http://schemas.microsoft.com/office/drawing/2016/ink" xmlns:am3d="http://schemas.microsoft.com/office/drawing/2017/model3d" xmlns:o="urn:schemas-microsoft-com:office:office" xmlns:r="http://schemas.openxmlformats.org/officeDocument/2006/relationships" xmlns:m="http://schemas.openxmlformats.org/officeDocument/2006/math" xmlns:v="urn:schemas-microsoft-com:vml" xmlns:wp14="http://schemas.microsoft.com/office/word/2010/wordprocessingDrawing" xmlns:wp="http://schemas.openxmlformats.org/drawingml/2006/wordprocessingDrawing" xmlns:w10="urn:schemas-microsoft-com:office:word" xmlns:w="http://schemas.openxmlformats.org/wordprocessingml/2006/main" xmlns:w14="http://schemas.microsoft.com/office/word/2010/wordml" xmlns:w15="http://schemas.microsoft.com/office/word/2012/wordml" xmlns:w16cid="http://schemas.microsoft.com/office/word/2016/wordml/cid" xmlns:w16se="http://schemas.microsoft.com/office/word/2015/wordml/symex" xmlns:wpg="http://schemas.microsoft.com/office/word/2010/wordprocessingGroup" xmlns:wpi="http://schemas.microsoft.com/office/word/2010/wordprocessingInk" xmlns:wne="http://schemas.microsoft.com/office/word/2006/wordml" xmlns:wps="http://schemas.microsoft.com/office/word/2010/wordprocessingShape" mc:Ignorable="w14 w15 w16se w16cid wp14">
+  <w:p>
+    <w:pPr>
+      <w:pStyle w:val="Header"/>
+    </w:pPr>
+  </w:p>
+</w:hdr>
+</file>
+
+<file path=word/header3.xml><?xml version="1.0" encoding="utf-8"?>
+<w:hdr xmlns:wpc="http://schemas.microsoft.com/office/word/2010/wordprocessingCanvas" xmlns:cx="http://schemas.microsoft.com/office/drawing/2014/chartex" xmlns:cx1="http://schemas.microsoft.com/office/drawing/2015/9/8/chartex" xmlns:cx2="http://schemas.microsoft.com/office/drawing/2015/10/21/chartex" xmlns:cx3="http://schemas.microsoft.com/office/drawing/2016/5/9/chartex" xmlns:cx4="http://schemas.microsoft.com/office/drawing/2016/5/10/chartex" xmlns:cx5="http://schemas.microsoft.com/office/drawing/2016/5/11/chartex" xmlns:cx6="http://schemas.microsoft.com/office/drawing/2016/5/12/chartex" xmlns:cx7="http://schemas.microsoft.com/office/drawing/2016/5/13/chartex" xmlns:cx8="http://schemas.microsoft.com/office/drawing/2016/5/14/chartex" xmlns:mc="http://schemas.openxmlformats.org/markup-compatibility/2006" xmlns:aink="http://schemas.microsoft.com/office/drawing/2016/ink" xmlns:am3d="http://schemas.microsoft.com/office/drawing/2017/model3d" xmlns:o="urn:schemas-microsoft-com:office:office" xmlns:r="http://schemas.openxmlformats.org/officeDocument/2006/relationships" xmlns:m="http://schemas.openxmlformats.org/officeDocument/2006/math" xmlns:v="urn:schemas-microsoft-com:vml" xmlns:wp14="http://schemas.microsoft.com/office/word/2010/wordprocessingDrawing" xmlns:wp="http://schemas.openxmlformats.org/drawingml/2006/wordprocessingDrawing" xmlns:w10="urn:schemas-microsoft-com:office:word" xmlns:w="http://schemas.openxmlformats.org/wordprocessingml/2006/main" xmlns:w14="http://schemas.microsoft.com/office/word/2010/wordml" xmlns:w15="http://schemas.microsoft.com/office/word/2012/wordml" xmlns:w16cid="http://schemas.microsoft.com/office/word/2016/wordml/cid" xmlns:w16se="http://schemas.microsoft.com/office/word/2015/wordml/symex" xmlns:wpg="http://schemas.microsoft.com/office/word/2010/wordprocessingGroup" xmlns:wpi="http://schemas.microsoft.com/office/word/2010/wordprocessingInk" xmlns:wne="http://schemas.microsoft.com/office/word/2006/wordml" xmlns:wps="http://schemas.microsoft.com/office/word/2010/wordprocessingShape" mc:Ignorable="w14 w15 w16se w16cid wp14">
+  <w:p>
+    <w:pPr>
+      <w:pStyle w:val="Header"/>
+    </w:pPr>
+  </w:p>
+</w:hdr>
 </file>
 
 <file path=word/numbering.xml><?xml version="1.0" encoding="utf-8"?>
@@ -2593,6 +2798,119 @@
     </w:lvl>
   </w:abstractNum>
   <w:abstractNum w:abstractNumId="10" w15:restartNumberingAfterBreak="0">
+    <w:nsid w:val="3E4D56CF"/>
+    <w:multiLevelType w:val="hybridMultilevel"/>
+    <w:tmpl w:val="1BCA73BC"/>
+    <w:lvl w:ilvl="0" w:tplc="08090001">
+      <w:start w:val="1"/>
+      <w:numFmt w:val="bullet"/>
+      <w:lvlText w:val=""/>
+      <w:lvlJc w:val="left"/>
+      <w:pPr>
+        <w:ind w:left="720" w:hanging="360"/>
+      </w:pPr>
+      <w:rPr>
+        <w:rFonts w:ascii="Symbol" w:hAnsi="Symbol" w:hint="default"/>
+      </w:rPr>
+    </w:lvl>
+    <w:lvl w:ilvl="1" w:tplc="08090003" w:tentative="1">
+      <w:start w:val="1"/>
+      <w:numFmt w:val="bullet"/>
+      <w:lvlText w:val="o"/>
+      <w:lvlJc w:val="left"/>
+      <w:pPr>
+        <w:ind w:left="1440" w:hanging="360"/>
+      </w:pPr>
+      <w:rPr>
+        <w:rFonts w:ascii="Courier New" w:hAnsi="Courier New" w:cs="Courier New" w:hint="default"/>
+      </w:rPr>
+    </w:lvl>
+    <w:lvl w:ilvl="2" w:tplc="08090005" w:tentative="1">
+      <w:start w:val="1"/>
+      <w:numFmt w:val="bullet"/>
+      <w:lvlText w:val=""/>
+      <w:lvlJc w:val="left"/>
+      <w:pPr>
+        <w:ind w:left="2160" w:hanging="360"/>
+      </w:pPr>
+      <w:rPr>
+        <w:rFonts w:ascii="Wingdings" w:hAnsi="Wingdings" w:hint="default"/>
+      </w:rPr>
+    </w:lvl>
+    <w:lvl w:ilvl="3" w:tplc="08090001" w:tentative="1">
+      <w:start w:val="1"/>
+      <w:numFmt w:val="bullet"/>
+      <w:lvlText w:val=""/>
+      <w:lvlJc w:val="left"/>
+      <w:pPr>
+        <w:ind w:left="2880" w:hanging="360"/>
+      </w:pPr>
+      <w:rPr>
+        <w:rFonts w:ascii="Symbol" w:hAnsi="Symbol" w:hint="default"/>
+      </w:rPr>
+    </w:lvl>
+    <w:lvl w:ilvl="4" w:tplc="08090003" w:tentative="1">
+      <w:start w:val="1"/>
+      <w:numFmt w:val="bullet"/>
+      <w:lvlText w:val="o"/>
+      <w:lvlJc w:val="left"/>
+      <w:pPr>
+        <w:ind w:left="3600" w:hanging="360"/>
+      </w:pPr>
+      <w:rPr>
+        <w:rFonts w:ascii="Courier New" w:hAnsi="Courier New" w:cs="Courier New" w:hint="default"/>
+      </w:rPr>
+    </w:lvl>
+    <w:lvl w:ilvl="5" w:tplc="08090005" w:tentative="1">
+      <w:start w:val="1"/>
+      <w:numFmt w:val="bullet"/>
+      <w:lvlText w:val=""/>
+      <w:lvlJc w:val="left"/>
+      <w:pPr>
+        <w:ind w:left="4320" w:hanging="360"/>
+      </w:pPr>
+      <w:rPr>
+        <w:rFonts w:ascii="Wingdings" w:hAnsi="Wingdings" w:hint="default"/>
+      </w:rPr>
+    </w:lvl>
+    <w:lvl w:ilvl="6" w:tplc="08090001" w:tentative="1">
+      <w:start w:val="1"/>
+      <w:numFmt w:val="bullet"/>
+      <w:lvlText w:val=""/>
+      <w:lvlJc w:val="left"/>
+      <w:pPr>
+        <w:ind w:left="5040" w:hanging="360"/>
+      </w:pPr>
+      <w:rPr>
+        <w:rFonts w:ascii="Symbol" w:hAnsi="Symbol" w:hint="default"/>
+      </w:rPr>
+    </w:lvl>
+    <w:lvl w:ilvl="7" w:tplc="08090003" w:tentative="1">
+      <w:start w:val="1"/>
+      <w:numFmt w:val="bullet"/>
+      <w:lvlText w:val="o"/>
+      <w:lvlJc w:val="left"/>
+      <w:pPr>
+        <w:ind w:left="5760" w:hanging="360"/>
+      </w:pPr>
+      <w:rPr>
+        <w:rFonts w:ascii="Courier New" w:hAnsi="Courier New" w:cs="Courier New" w:hint="default"/>
+      </w:rPr>
+    </w:lvl>
+    <w:lvl w:ilvl="8" w:tplc="08090005" w:tentative="1">
+      <w:start w:val="1"/>
+      <w:numFmt w:val="bullet"/>
+      <w:lvlText w:val=""/>
+      <w:lvlJc w:val="left"/>
+      <w:pPr>
+        <w:ind w:left="6480" w:hanging="360"/>
+      </w:pPr>
+      <w:rPr>
+        <w:rFonts w:ascii="Wingdings" w:hAnsi="Wingdings" w:hint="default"/>
+      </w:rPr>
+    </w:lvl>
+  </w:abstractNum>
+  <w:abstractNum w:abstractNumId="11" w15:restartNumberingAfterBreak="0">
     <w:nsid w:val="52B95730"/>
     <w:multiLevelType w:val="hybridMultilevel"/>
     <w:tmpl w:val="20C45B10"/>
@@ -2705,7 +3023,7 @@
       </w:rPr>
     </w:lvl>
   </w:abstractNum>
-  <w:abstractNum w:abstractNumId="11" w15:restartNumberingAfterBreak="0">
+  <w:abstractNum w:abstractNumId="12" w15:restartNumberingAfterBreak="0">
     <w:nsid w:val="57BE610D"/>
     <w:multiLevelType w:val="hybridMultilevel"/>
     <w:tmpl w:val="1472A2A0"/>
@@ -2818,7 +3136,7 @@
       </w:rPr>
     </w:lvl>
   </w:abstractNum>
-  <w:abstractNum w:abstractNumId="12" w15:restartNumberingAfterBreak="0">
+  <w:abstractNum w:abstractNumId="13" w15:restartNumberingAfterBreak="0">
     <w:nsid w:val="698A2FAD"/>
     <w:multiLevelType w:val="hybridMultilevel"/>
     <w:tmpl w:val="5CF6BE52"/>
@@ -2931,7 +3249,7 @@
       </w:rPr>
     </w:lvl>
   </w:abstractNum>
-  <w:abstractNum w:abstractNumId="13" w15:restartNumberingAfterBreak="0">
+  <w:abstractNum w:abstractNumId="14" w15:restartNumberingAfterBreak="0">
     <w:nsid w:val="7EB12D63"/>
     <w:multiLevelType w:val="hybridMultilevel"/>
     <w:tmpl w:val="B52018F2"/>
@@ -3075,16 +3393,19 @@
     <w:abstractNumId w:val="0"/>
   </w:num>
   <w:num w:numId="11">
-    <w:abstractNumId w:val="10"/>
+    <w:abstractNumId w:val="11"/>
   </w:num>
   <w:num w:numId="12">
-    <w:abstractNumId w:val="11"/>
+    <w:abstractNumId w:val="12"/>
   </w:num>
   <w:num w:numId="13">
-    <w:abstractNumId w:val="12"/>
+    <w:abstractNumId w:val="13"/>
   </w:num>
   <w:num w:numId="14">
-    <w:abstractNumId w:val="13"/>
+    <w:abstractNumId w:val="14"/>
+  </w:num>
+  <w:num w:numId="15">
+    <w:abstractNumId w:val="10"/>
   </w:num>
   <w:numIdMacAtCleanup w:val="14"/>
 </w:numbering>
@@ -3558,7 +3879,6 @@
   <w:style w:type="character" w:default="1" w:styleId="DefaultParagraphFont">
     <w:name w:val="Default Paragraph Font"/>
     <w:uiPriority w:val="1"/>
-    <w:semiHidden/>
     <w:unhideWhenUsed/>
   </w:style>
   <w:style w:type="table" w:default="1" w:styleId="TableNormal">
@@ -4762,7 +5082,7 @@
 </file>
 
 <file path=customXml/itemProps1.xml><?xml version="1.0" encoding="utf-8"?>
-<ds:datastoreItem xmlns:ds="http://schemas.openxmlformats.org/officeDocument/2006/customXml" ds:itemID="{FABD8FCE-E78B-4162-A16D-076E89F867F2}">
+<ds:datastoreItem xmlns:ds="http://schemas.openxmlformats.org/officeDocument/2006/customXml" ds:itemID="{963614B6-1FBB-4CEF-B664-C08AFCC3501A}">
   <ds:schemaRefs>
     <ds:schemaRef ds:uri="http://schemas.openxmlformats.org/officeDocument/2006/bibliography"/>
   </ds:schemaRefs>

</xml_diff>

<commit_message>
Removed references to ACOs and added comments to GP re: programming language choice/selection and EA framework.
</commit_message>
<xml_diff>
--- a/Documentation/Report-IMAT5234_Mini-Project.docx
+++ b/Documentation/Report-IMAT5234_Mini-Project.docx
@@ -281,15 +281,7 @@
       </w:r>
       <w:r>
         <w:br/>
-        <w:t xml:space="preserve">Mendeley, </w:t>
-      </w:r>
-      <w:proofErr w:type="spellStart"/>
-      <w:r>
-        <w:t>TeamGantt</w:t>
-      </w:r>
-      <w:proofErr w:type="spellEnd"/>
-      <w:r>
-        <w:t xml:space="preserve">, shared OneDrive Folder, email, </w:t>
+        <w:t xml:space="preserve">Mendeley, TeamGantt, shared OneDrive Folder, email, </w:t>
       </w:r>
       <w:r>
         <w:t>Skype, PowerPoint</w:t>
@@ -631,15 +623,6 @@
           <w:numId w:val="3"/>
         </w:numPr>
       </w:pPr>
-      <w:r>
-        <w:rPr>
-          <w:strike/>
-        </w:rPr>
-        <w:t>Mathematical Series</w:t>
-      </w:r>
-      <w:r>
-        <w:t xml:space="preserve"> </w:t>
-      </w:r>
       <w:r>
         <w:rPr>
           <w:b/>
@@ -769,6 +752,7 @@
         <w:t>Experimental design</w:t>
       </w:r>
     </w:p>
+    <w:p/>
     <w:p>
       <w:pPr>
         <w:pStyle w:val="Heading2"/>
@@ -863,6 +847,28 @@
         </w:numPr>
       </w:pPr>
       <w:r>
+        <w:t>Python</w:t>
+      </w:r>
+      <w:r>
+        <w:br/>
+        <w:t>- programming language selection</w:t>
+      </w:r>
+      <w:r>
+        <w:br/>
+        <w:t>- EA framework: investigate all options: DEAP selection</w:t>
+      </w:r>
+      <w:bookmarkStart w:id="0" w:name="_GoBack"/>
+      <w:bookmarkEnd w:id="0"/>
+    </w:p>
+    <w:p>
+      <w:pPr>
+        <w:pStyle w:val="ListParagraph"/>
+        <w:numPr>
+          <w:ilvl w:val="0"/>
+          <w:numId w:val="10"/>
+        </w:numPr>
+      </w:pPr>
+      <w:r>
         <w:t>Evolve either mathematical equation or a computer program</w:t>
       </w:r>
       <w:r>
@@ -906,88 +912,11 @@
       <w:r>
         <w:t>Steps taken to model and implement</w:t>
       </w:r>
-      <w:bookmarkStart w:id="0" w:name="_GoBack"/>
-      <w:bookmarkEnd w:id="0"/>
     </w:p>
     <w:p/>
     <w:p>
       <w:pPr>
         <w:pStyle w:val="Heading2"/>
-        <w:rPr>
-          <w:strike/>
-        </w:rPr>
-      </w:pPr>
-      <w:r>
-        <w:rPr>
-          <w:strike/>
-        </w:rPr>
-        <w:t>ACO Solutions</w:t>
-      </w:r>
-    </w:p>
-    <w:p>
-      <w:pPr>
-        <w:pStyle w:val="ListParagraph"/>
-        <w:numPr>
-          <w:ilvl w:val="0"/>
-          <w:numId w:val="10"/>
-        </w:numPr>
-        <w:rPr>
-          <w:strike/>
-        </w:rPr>
-      </w:pPr>
-      <w:r>
-        <w:rPr>
-          <w:strike/>
-        </w:rPr>
-        <w:t>Overview of ACOs</w:t>
-      </w:r>
-    </w:p>
-    <w:p>
-      <w:pPr>
-        <w:pStyle w:val="ListParagraph"/>
-        <w:numPr>
-          <w:ilvl w:val="0"/>
-          <w:numId w:val="10"/>
-        </w:numPr>
-        <w:rPr>
-          <w:strike/>
-        </w:rPr>
-      </w:pPr>
-      <w:r>
-        <w:rPr>
-          <w:strike/>
-        </w:rPr>
-        <w:t>Cover significant ACO n-Queen solutions</w:t>
-      </w:r>
-      <w:r>
-        <w:rPr>
-          <w:strike/>
-        </w:rPr>
-        <w:br/>
-        <w:t>pros / cons</w:t>
-      </w:r>
-    </w:p>
-    <w:p>
-      <w:pPr>
-        <w:pStyle w:val="ListParagraph"/>
-        <w:numPr>
-          <w:ilvl w:val="0"/>
-          <w:numId w:val="10"/>
-        </w:numPr>
-        <w:rPr>
-          <w:strike/>
-        </w:rPr>
-      </w:pPr>
-      <w:r>
-        <w:rPr>
-          <w:strike/>
-        </w:rPr>
-        <w:t>Steps taken to model and implement</w:t>
-      </w:r>
-    </w:p>
-    <w:p>
-      <w:pPr>
-        <w:pStyle w:val="Heading2"/>
       </w:pPr>
       <w:r>
         <w:t>GA/GP</w:t>
@@ -1058,123 +987,14 @@
     </w:p>
     <w:p>
       <w:pPr>
-        <w:pStyle w:val="Heading2"/>
-        <w:rPr>
-          <w:strike/>
-        </w:rPr>
-      </w:pPr>
-      <w:r>
-        <w:rPr>
-          <w:strike/>
-        </w:rPr>
-        <w:t>ACO Implementation</w:t>
-      </w:r>
-    </w:p>
-    <w:p>
-      <w:r>
-        <w:rPr>
-          <w:highlight w:val="yellow"/>
-        </w:rPr>
-        <w:t>(Have issue with ACO as it is used to calculate a single solution, while the GP can produce polynomials, maybe we can remove and simple just explain this?)</w:t>
-      </w:r>
-    </w:p>
-    <w:p>
-      <w:pPr>
-        <w:pStyle w:val="ListParagraph"/>
-        <w:numPr>
-          <w:ilvl w:val="0"/>
-          <w:numId w:val="11"/>
-        </w:numPr>
-        <w:rPr>
-          <w:strike/>
-        </w:rPr>
-      </w:pPr>
-      <w:r>
-        <w:rPr>
-          <w:strike/>
-        </w:rPr>
-        <w:t>How the solutions were implemented</w:t>
-      </w:r>
-    </w:p>
-    <w:p>
-      <w:pPr>
-        <w:pStyle w:val="ListParagraph"/>
-        <w:numPr>
-          <w:ilvl w:val="0"/>
-          <w:numId w:val="11"/>
-        </w:numPr>
-        <w:rPr>
-          <w:strike/>
-        </w:rPr>
-      </w:pPr>
-      <w:r>
-        <w:rPr>
-          <w:strike/>
-        </w:rPr>
-        <w:t>Describe process</w:t>
-      </w:r>
-    </w:p>
-    <w:p>
-      <w:pPr>
-        <w:pStyle w:val="ListParagraph"/>
-        <w:numPr>
-          <w:ilvl w:val="0"/>
-          <w:numId w:val="11"/>
-        </w:numPr>
-        <w:rPr>
-          <w:strike/>
-        </w:rPr>
-      </w:pPr>
-      <w:r>
-        <w:rPr>
-          <w:strike/>
-        </w:rPr>
-        <w:t>Difficulties</w:t>
-      </w:r>
-    </w:p>
-    <w:p>
-      <w:pPr>
-        <w:pStyle w:val="ListParagraph"/>
-        <w:numPr>
-          <w:ilvl w:val="0"/>
-          <w:numId w:val="11"/>
-        </w:numPr>
-        <w:rPr>
-          <w:strike/>
-        </w:rPr>
-      </w:pPr>
-      <w:r>
-        <w:rPr>
-          <w:strike/>
-        </w:rPr>
-        <w:t>Tuning</w:t>
-      </w:r>
-    </w:p>
-    <w:p>
-      <w:pPr>
-        <w:pStyle w:val="ListParagraph"/>
-        <w:numPr>
-          <w:ilvl w:val="0"/>
-          <w:numId w:val="11"/>
-        </w:numPr>
-      </w:pPr>
-      <w:r>
-        <w:rPr>
-          <w:strike/>
-        </w:rPr>
+        <w:pStyle w:val="Heading1"/>
+      </w:pPr>
+      <w:r>
         <w:t>Testing</w:t>
       </w:r>
     </w:p>
     <w:p>
       <w:pPr>
-        <w:pStyle w:val="Heading1"/>
-      </w:pPr>
-      <w:r>
-        <w:t>Testing</w:t>
-      </w:r>
-    </w:p>
-    <w:p>
-      <w:pPr>
         <w:pStyle w:val="ListParagraph"/>
         <w:numPr>
           <w:ilvl w:val="0"/>
@@ -1218,7 +1038,6 @@
         </w:numPr>
       </w:pPr>
       <w:r>
-        <w:lastRenderedPageBreak/>
         <w:t>Pass criteria</w:t>
       </w:r>
     </w:p>
@@ -1311,6 +1130,7 @@
         </w:numPr>
       </w:pPr>
       <w:r>
+        <w:lastRenderedPageBreak/>
         <w:t>Did we achieve what we set out to do</w:t>
       </w:r>
     </w:p>
@@ -1386,7 +1206,6 @@
         <w:t>Synthesised a solution to the problem</w:t>
       </w:r>
     </w:p>
-    <w:p/>
     <w:p>
       <w:pPr>
         <w:sectPr>
@@ -3879,6 +3698,7 @@
   <w:style w:type="character" w:default="1" w:styleId="DefaultParagraphFont">
     <w:name w:val="Default Paragraph Font"/>
     <w:uiPriority w:val="1"/>
+    <w:semiHidden/>
     <w:unhideWhenUsed/>
   </w:style>
   <w:style w:type="table" w:default="1" w:styleId="TableNormal">
@@ -5082,7 +4902,7 @@
 </file>
 
 <file path=customXml/itemProps1.xml><?xml version="1.0" encoding="utf-8"?>
-<ds:datastoreItem xmlns:ds="http://schemas.openxmlformats.org/officeDocument/2006/customXml" ds:itemID="{963614B6-1FBB-4CEF-B664-C08AFCC3501A}">
+<ds:datastoreItem xmlns:ds="http://schemas.openxmlformats.org/officeDocument/2006/customXml" ds:itemID="{8057143B-8311-4735-B11E-DE775F85983B}">
   <ds:schemaRefs>
     <ds:schemaRef ds:uri="http://schemas.openxmlformats.org/officeDocument/2006/bibliography"/>
   </ds:schemaRefs>

</xml_diff>